<commit_message>
new DB, 80% generated SK
</commit_message>
<xml_diff>
--- a/resource/fakultas_BimbinganTugasAkhir.docx
+++ b/resource/fakultas_BimbinganTugasAkhir.docx
@@ -1,6 +1,6 @@
 
 <file path=word/document.xml><?xml version="1.0" encoding="utf-8"?>
-<w:document xmlns:wpc="http://schemas.microsoft.com/office/word/2010/wordprocessingCanvas" xmlns:cx="http://schemas.microsoft.com/office/drawing/2014/chartex" xmlns:cx1="http://schemas.microsoft.com/office/drawing/2015/9/8/chartex" xmlns:cx2="http://schemas.microsoft.com/office/drawing/2015/10/21/chartex" xmlns:cx3="http://schemas.microsoft.com/office/drawing/2016/5/9/chartex" xmlns:cx4="http://schemas.microsoft.com/office/drawing/2016/5/10/chartex" xmlns:cx5="http://schemas.microsoft.com/office/drawing/2016/5/11/chartex" xmlns:cx6="http://schemas.microsoft.com/office/drawing/2016/5/12/chartex" xmlns:cx7="http://schemas.microsoft.com/office/drawing/2016/5/13/chartex" xmlns:cx8="http://schemas.microsoft.com/office/drawing/2016/5/14/chartex" xmlns:mc="http://schemas.openxmlformats.org/markup-compatibility/2006" xmlns:aink="http://schemas.microsoft.com/office/drawing/2016/ink" xmlns:am3d="http://schemas.microsoft.com/office/drawing/2017/model3d" xmlns:o="urn:schemas-microsoft-com:office:office" xmlns:r="http://schemas.openxmlformats.org/officeDocument/2006/relationships" xmlns:m="http://schemas.openxmlformats.org/officeDocument/2006/math" xmlns:v="urn:schemas-microsoft-com:vml" xmlns:wp14="http://schemas.microsoft.com/office/word/2010/wordprocessingDrawing" xmlns:wp="http://schemas.openxmlformats.org/drawingml/2006/wordprocessingDrawing" xmlns:w10="urn:schemas-microsoft-com:office:word" xmlns:w="http://schemas.openxmlformats.org/wordprocessingml/2006/main" xmlns:w14="http://schemas.microsoft.com/office/word/2010/wordml" xmlns:w15="http://schemas.microsoft.com/office/word/2012/wordml" xmlns:w16cid="http://schemas.microsoft.com/office/word/2016/wordml/cid" xmlns:w16se="http://schemas.microsoft.com/office/word/2015/wordml/symex" xmlns:wpg="http://schemas.microsoft.com/office/word/2010/wordprocessingGroup" xmlns:wpi="http://schemas.microsoft.com/office/word/2010/wordprocessingInk" xmlns:wne="http://schemas.microsoft.com/office/word/2006/wordml" xmlns:wps="http://schemas.microsoft.com/office/word/2010/wordprocessingShape" mc:Ignorable="w14 w15 w16se w16cid wp14">
+<w:document xmlns:wpc="http://schemas.microsoft.com/office/word/2010/wordprocessingCanvas" xmlns:cx="http://schemas.microsoft.com/office/drawing/2014/chartex" xmlns:cx1="http://schemas.microsoft.com/office/drawing/2015/9/8/chartex" xmlns:cx2="http://schemas.microsoft.com/office/drawing/2015/10/21/chartex" xmlns:cx3="http://schemas.microsoft.com/office/drawing/2016/5/9/chartex" xmlns:cx4="http://schemas.microsoft.com/office/drawing/2016/5/10/chartex" xmlns:cx5="http://schemas.microsoft.com/office/drawing/2016/5/11/chartex" xmlns:cx6="http://schemas.microsoft.com/office/drawing/2016/5/12/chartex" xmlns:cx7="http://schemas.microsoft.com/office/drawing/2016/5/13/chartex" xmlns:cx8="http://schemas.microsoft.com/office/drawing/2016/5/14/chartex" xmlns:mc="http://schemas.openxmlformats.org/markup-compatibility/2006" xmlns:aink="http://schemas.microsoft.com/office/drawing/2016/ink" xmlns:am3d="http://schemas.microsoft.com/office/drawing/2017/model3d" xmlns:o="urn:schemas-microsoft-com:office:office" xmlns:r="http://schemas.openxmlformats.org/officeDocument/2006/relationships" xmlns:m="http://schemas.openxmlformats.org/officeDocument/2006/math" xmlns:v="urn:schemas-microsoft-com:vml" xmlns:wp14="http://schemas.microsoft.com/office/word/2010/wordprocessingDrawing" xmlns:wp="http://schemas.openxmlformats.org/drawingml/2006/wordprocessingDrawing" xmlns:w10="urn:schemas-microsoft-com:office:word" xmlns:w="http://schemas.openxmlformats.org/wordprocessingml/2006/main" xmlns:w14="http://schemas.microsoft.com/office/word/2010/wordml" xmlns:w15="http://schemas.microsoft.com/office/word/2012/wordml" xmlns:w16cex="http://schemas.microsoft.com/office/word/2018/wordml/cex" xmlns:w16cid="http://schemas.microsoft.com/office/word/2016/wordml/cid" xmlns:w16="http://schemas.microsoft.com/office/word/2018/wordml" xmlns:w16se="http://schemas.microsoft.com/office/word/2015/wordml/symex" xmlns:wpg="http://schemas.microsoft.com/office/word/2010/wordprocessingGroup" xmlns:wpi="http://schemas.microsoft.com/office/word/2010/wordprocessingInk" xmlns:wne="http://schemas.microsoft.com/office/word/2006/wordml" xmlns:wps="http://schemas.microsoft.com/office/word/2010/wordprocessingShape" mc:Ignorable="w14 w15 w16se w16cid w16 w16cex wp14">
   <w:body>
     <w:p>
       <w:pPr>
@@ -210,7 +210,7 @@
               </wp:anchor>
             </w:drawing>
           </mc:Choice>
-          <mc:Fallback xmlns:w16="http://schemas.microsoft.com/office/word/2018/wordml" xmlns:w16cex="http://schemas.microsoft.com/office/word/2018/wordml/cex">
+          <mc:Fallback>
             <w:pict>
               <v:line w14:anchorId="7FCACA28" id="Straight Connector 2" o:spid="_x0000_s1026" style="position:absolute;z-index:-251656192;visibility:visible;mso-wrap-style:square;mso-width-percent:0;mso-height-percent:0;mso-wrap-distance-left:9pt;mso-wrap-distance-top:0;mso-wrap-distance-right:9pt;mso-wrap-distance-bottom:0;mso-position-horizontal:absolute;mso-position-horizontal-relative:page;mso-position-vertical:absolute;mso-position-vertical-relative:text;mso-width-percent:0;mso-height-percent:0;mso-width-relative:page;mso-height-relative:page" from="65.7pt,32.15pt" to="540.7pt,32.15pt" o:gfxdata="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" strokeweight="1pt">
                 <w10:wrap anchorx="page"/>
@@ -281,14 +281,28 @@
           <w:rFonts w:ascii="Times New Roman" w:hAnsi="Times New Roman" w:cs="Times New Roman"/>
           <w:lang w:val="en-US"/>
         </w:rPr>
-        <w:t>No.: 1436</w:t>
-      </w:r>
-      <w:r>
-        <w:rPr>
-          <w:rFonts w:ascii="Times New Roman" w:hAnsi="Times New Roman" w:cs="Times New Roman"/>
-          <w:lang w:val="en-US"/>
-        </w:rPr>
-        <w:t>/N.08/FTI/ITENAS/VIII/2013</w:t>
+        <w:t xml:space="preserve">No.: </w:t>
+      </w:r>
+      <w:r>
+        <w:rPr>
+          <w:rFonts w:ascii="Times New Roman" w:hAnsi="Times New Roman" w:cs="Times New Roman"/>
+          <w:lang w:val="en-US"/>
+        </w:rPr>
+        <w:t>${No}</w:t>
+      </w:r>
+      <w:r>
+        <w:rPr>
+          <w:rFonts w:ascii="Times New Roman" w:hAnsi="Times New Roman" w:cs="Times New Roman"/>
+          <w:lang w:val="en-US"/>
+        </w:rPr>
+        <w:t>/N.08/FTI/ITENAS/VIII/</w:t>
+      </w:r>
+      <w:r>
+        <w:rPr>
+          <w:rFonts w:ascii="Times New Roman" w:hAnsi="Times New Roman" w:cs="Times New Roman"/>
+          <w:lang w:val="en-US"/>
+        </w:rPr>
+        <w:t>${thn}</w:t>
       </w:r>
     </w:p>
     <w:p>
@@ -1123,8 +1137,6 @@
         </w:rPr>
         <w:t>${Departement}</w:t>
       </w:r>
-      <w:bookmarkStart w:id="0" w:name="_GoBack"/>
-      <w:bookmarkEnd w:id="0"/>
     </w:p>
     <w:p>
       <w:pPr>
@@ -1169,7 +1181,7 @@
 </file>
 
 <file path=word/endnotes.xml><?xml version="1.0" encoding="utf-8"?>
-<w:endnotes xmlns:wpc="http://schemas.microsoft.com/office/word/2010/wordprocessingCanvas" xmlns:cx="http://schemas.microsoft.com/office/drawing/2014/chartex" xmlns:cx1="http://schemas.microsoft.com/office/drawing/2015/9/8/chartex" xmlns:cx2="http://schemas.microsoft.com/office/drawing/2015/10/21/chartex" xmlns:cx3="http://schemas.microsoft.com/office/drawing/2016/5/9/chartex" xmlns:cx4="http://schemas.microsoft.com/office/drawing/2016/5/10/chartex" xmlns:cx5="http://schemas.microsoft.com/office/drawing/2016/5/11/chartex" xmlns:cx6="http://schemas.microsoft.com/office/drawing/2016/5/12/chartex" xmlns:cx7="http://schemas.microsoft.com/office/drawing/2016/5/13/chartex" xmlns:cx8="http://schemas.microsoft.com/office/drawing/2016/5/14/chartex" xmlns:mc="http://schemas.openxmlformats.org/markup-compatibility/2006" xmlns:aink="http://schemas.microsoft.com/office/drawing/2016/ink" xmlns:am3d="http://schemas.microsoft.com/office/drawing/2017/model3d" xmlns:o="urn:schemas-microsoft-com:office:office" xmlns:r="http://schemas.openxmlformats.org/officeDocument/2006/relationships" xmlns:m="http://schemas.openxmlformats.org/officeDocument/2006/math" xmlns:v="urn:schemas-microsoft-com:vml" xmlns:wp14="http://schemas.microsoft.com/office/word/2010/wordprocessingDrawing" xmlns:wp="http://schemas.openxmlformats.org/drawingml/2006/wordprocessingDrawing" xmlns:w10="urn:schemas-microsoft-com:office:word" xmlns:w="http://schemas.openxmlformats.org/wordprocessingml/2006/main" xmlns:w14="http://schemas.microsoft.com/office/word/2010/wordml" xmlns:w15="http://schemas.microsoft.com/office/word/2012/wordml" xmlns:w16cid="http://schemas.microsoft.com/office/word/2016/wordml/cid" xmlns:w16se="http://schemas.microsoft.com/office/word/2015/wordml/symex" xmlns:wpg="http://schemas.microsoft.com/office/word/2010/wordprocessingGroup" xmlns:wpi="http://schemas.microsoft.com/office/word/2010/wordprocessingInk" xmlns:wne="http://schemas.microsoft.com/office/word/2006/wordml" xmlns:wps="http://schemas.microsoft.com/office/word/2010/wordprocessingShape" mc:Ignorable="w14 w15 w16se w16cid wp14">
+<w:endnotes xmlns:wpc="http://schemas.microsoft.com/office/word/2010/wordprocessingCanvas" xmlns:cx="http://schemas.microsoft.com/office/drawing/2014/chartex" xmlns:cx1="http://schemas.microsoft.com/office/drawing/2015/9/8/chartex" xmlns:cx2="http://schemas.microsoft.com/office/drawing/2015/10/21/chartex" xmlns:cx3="http://schemas.microsoft.com/office/drawing/2016/5/9/chartex" xmlns:cx4="http://schemas.microsoft.com/office/drawing/2016/5/10/chartex" xmlns:cx5="http://schemas.microsoft.com/office/drawing/2016/5/11/chartex" xmlns:cx6="http://schemas.microsoft.com/office/drawing/2016/5/12/chartex" xmlns:cx7="http://schemas.microsoft.com/office/drawing/2016/5/13/chartex" xmlns:cx8="http://schemas.microsoft.com/office/drawing/2016/5/14/chartex" xmlns:mc="http://schemas.openxmlformats.org/markup-compatibility/2006" xmlns:aink="http://schemas.microsoft.com/office/drawing/2016/ink" xmlns:am3d="http://schemas.microsoft.com/office/drawing/2017/model3d" xmlns:o="urn:schemas-microsoft-com:office:office" xmlns:r="http://schemas.openxmlformats.org/officeDocument/2006/relationships" xmlns:m="http://schemas.openxmlformats.org/officeDocument/2006/math" xmlns:v="urn:schemas-microsoft-com:vml" xmlns:wp14="http://schemas.microsoft.com/office/word/2010/wordprocessingDrawing" xmlns:wp="http://schemas.openxmlformats.org/drawingml/2006/wordprocessingDrawing" xmlns:w10="urn:schemas-microsoft-com:office:word" xmlns:w="http://schemas.openxmlformats.org/wordprocessingml/2006/main" xmlns:w14="http://schemas.microsoft.com/office/word/2010/wordml" xmlns:w15="http://schemas.microsoft.com/office/word/2012/wordml" xmlns:w16cex="http://schemas.microsoft.com/office/word/2018/wordml/cex" xmlns:w16cid="http://schemas.microsoft.com/office/word/2016/wordml/cid" xmlns:w16="http://schemas.microsoft.com/office/word/2018/wordml" xmlns:w16se="http://schemas.microsoft.com/office/word/2015/wordml/symex" xmlns:wpg="http://schemas.microsoft.com/office/word/2010/wordprocessingGroup" xmlns:wpi="http://schemas.microsoft.com/office/word/2010/wordprocessingInk" xmlns:wne="http://schemas.microsoft.com/office/word/2006/wordml" xmlns:wps="http://schemas.microsoft.com/office/word/2010/wordprocessingShape" mc:Ignorable="w14 w15 w16se w16cid w16 w16cex wp14">
   <w:endnote w:type="separator" w:id="-1">
     <w:p>
       <w:r>
@@ -1188,7 +1200,7 @@
 </file>
 
 <file path=word/footnotes.xml><?xml version="1.0" encoding="utf-8"?>
-<w:footnotes xmlns:wpc="http://schemas.microsoft.com/office/word/2010/wordprocessingCanvas" xmlns:cx="http://schemas.microsoft.com/office/drawing/2014/chartex" xmlns:cx1="http://schemas.microsoft.com/office/drawing/2015/9/8/chartex" xmlns:cx2="http://schemas.microsoft.com/office/drawing/2015/10/21/chartex" xmlns:cx3="http://schemas.microsoft.com/office/drawing/2016/5/9/chartex" xmlns:cx4="http://schemas.microsoft.com/office/drawing/2016/5/10/chartex" xmlns:cx5="http://schemas.microsoft.com/office/drawing/2016/5/11/chartex" xmlns:cx6="http://schemas.microsoft.com/office/drawing/2016/5/12/chartex" xmlns:cx7="http://schemas.microsoft.com/office/drawing/2016/5/13/chartex" xmlns:cx8="http://schemas.microsoft.com/office/drawing/2016/5/14/chartex" xmlns:mc="http://schemas.openxmlformats.org/markup-compatibility/2006" xmlns:aink="http://schemas.microsoft.com/office/drawing/2016/ink" xmlns:am3d="http://schemas.microsoft.com/office/drawing/2017/model3d" xmlns:o="urn:schemas-microsoft-com:office:office" xmlns:r="http://schemas.openxmlformats.org/officeDocument/2006/relationships" xmlns:m="http://schemas.openxmlformats.org/officeDocument/2006/math" xmlns:v="urn:schemas-microsoft-com:vml" xmlns:wp14="http://schemas.microsoft.com/office/word/2010/wordprocessingDrawing" xmlns:wp="http://schemas.openxmlformats.org/drawingml/2006/wordprocessingDrawing" xmlns:w10="urn:schemas-microsoft-com:office:word" xmlns:w="http://schemas.openxmlformats.org/wordprocessingml/2006/main" xmlns:w14="http://schemas.microsoft.com/office/word/2010/wordml" xmlns:w15="http://schemas.microsoft.com/office/word/2012/wordml" xmlns:w16cid="http://schemas.microsoft.com/office/word/2016/wordml/cid" xmlns:w16se="http://schemas.microsoft.com/office/word/2015/wordml/symex" xmlns:wpg="http://schemas.microsoft.com/office/word/2010/wordprocessingGroup" xmlns:wpi="http://schemas.microsoft.com/office/word/2010/wordprocessingInk" xmlns:wne="http://schemas.microsoft.com/office/word/2006/wordml" xmlns:wps="http://schemas.microsoft.com/office/word/2010/wordprocessingShape" mc:Ignorable="w14 w15 w16se w16cid wp14">
+<w:footnotes xmlns:wpc="http://schemas.microsoft.com/office/word/2010/wordprocessingCanvas" xmlns:cx="http://schemas.microsoft.com/office/drawing/2014/chartex" xmlns:cx1="http://schemas.microsoft.com/office/drawing/2015/9/8/chartex" xmlns:cx2="http://schemas.microsoft.com/office/drawing/2015/10/21/chartex" xmlns:cx3="http://schemas.microsoft.com/office/drawing/2016/5/9/chartex" xmlns:cx4="http://schemas.microsoft.com/office/drawing/2016/5/10/chartex" xmlns:cx5="http://schemas.microsoft.com/office/drawing/2016/5/11/chartex" xmlns:cx6="http://schemas.microsoft.com/office/drawing/2016/5/12/chartex" xmlns:cx7="http://schemas.microsoft.com/office/drawing/2016/5/13/chartex" xmlns:cx8="http://schemas.microsoft.com/office/drawing/2016/5/14/chartex" xmlns:mc="http://schemas.openxmlformats.org/markup-compatibility/2006" xmlns:aink="http://schemas.microsoft.com/office/drawing/2016/ink" xmlns:am3d="http://schemas.microsoft.com/office/drawing/2017/model3d" xmlns:o="urn:schemas-microsoft-com:office:office" xmlns:r="http://schemas.openxmlformats.org/officeDocument/2006/relationships" xmlns:m="http://schemas.openxmlformats.org/officeDocument/2006/math" xmlns:v="urn:schemas-microsoft-com:vml" xmlns:wp14="http://schemas.microsoft.com/office/word/2010/wordprocessingDrawing" xmlns:wp="http://schemas.openxmlformats.org/drawingml/2006/wordprocessingDrawing" xmlns:w10="urn:schemas-microsoft-com:office:word" xmlns:w="http://schemas.openxmlformats.org/wordprocessingml/2006/main" xmlns:w14="http://schemas.microsoft.com/office/word/2010/wordml" xmlns:w15="http://schemas.microsoft.com/office/word/2012/wordml" xmlns:w16cex="http://schemas.microsoft.com/office/word/2018/wordml/cex" xmlns:w16cid="http://schemas.microsoft.com/office/word/2016/wordml/cid" xmlns:w16="http://schemas.microsoft.com/office/word/2018/wordml" xmlns:w16se="http://schemas.microsoft.com/office/word/2015/wordml/symex" xmlns:wpg="http://schemas.microsoft.com/office/word/2010/wordprocessingGroup" xmlns:wpi="http://schemas.microsoft.com/office/word/2010/wordprocessingInk" xmlns:wne="http://schemas.microsoft.com/office/word/2006/wordml" xmlns:wps="http://schemas.microsoft.com/office/word/2010/wordprocessingShape" mc:Ignorable="w14 w15 w16se w16cid w16 w16cex wp14">
   <w:footnote w:type="separator" w:id="-1">
     <w:p>
       <w:r>
@@ -1207,7 +1219,7 @@
 </file>
 
 <file path=word/numbering.xml><?xml version="1.0" encoding="utf-8"?>
-<w:numbering xmlns:wpc="http://schemas.microsoft.com/office/word/2010/wordprocessingCanvas" xmlns:cx="http://schemas.microsoft.com/office/drawing/2014/chartex" xmlns:cx1="http://schemas.microsoft.com/office/drawing/2015/9/8/chartex" xmlns:cx2="http://schemas.microsoft.com/office/drawing/2015/10/21/chartex" xmlns:cx3="http://schemas.microsoft.com/office/drawing/2016/5/9/chartex" xmlns:cx4="http://schemas.microsoft.com/office/drawing/2016/5/10/chartex" xmlns:cx5="http://schemas.microsoft.com/office/drawing/2016/5/11/chartex" xmlns:cx6="http://schemas.microsoft.com/office/drawing/2016/5/12/chartex" xmlns:cx7="http://schemas.microsoft.com/office/drawing/2016/5/13/chartex" xmlns:cx8="http://schemas.microsoft.com/office/drawing/2016/5/14/chartex" xmlns:mc="http://schemas.openxmlformats.org/markup-compatibility/2006" xmlns:aink="http://schemas.microsoft.com/office/drawing/2016/ink" xmlns:am3d="http://schemas.microsoft.com/office/drawing/2017/model3d" xmlns:o="urn:schemas-microsoft-com:office:office" xmlns:r="http://schemas.openxmlformats.org/officeDocument/2006/relationships" xmlns:m="http://schemas.openxmlformats.org/officeDocument/2006/math" xmlns:v="urn:schemas-microsoft-com:vml" xmlns:wp14="http://schemas.microsoft.com/office/word/2010/wordprocessingDrawing" xmlns:wp="http://schemas.openxmlformats.org/drawingml/2006/wordprocessingDrawing" xmlns:w10="urn:schemas-microsoft-com:office:word" xmlns:w="http://schemas.openxmlformats.org/wordprocessingml/2006/main" xmlns:w14="http://schemas.microsoft.com/office/word/2010/wordml" xmlns:w15="http://schemas.microsoft.com/office/word/2012/wordml" xmlns:w16cid="http://schemas.microsoft.com/office/word/2016/wordml/cid" xmlns:w16se="http://schemas.microsoft.com/office/word/2015/wordml/symex" xmlns:wpg="http://schemas.microsoft.com/office/word/2010/wordprocessingGroup" xmlns:wpi="http://schemas.microsoft.com/office/word/2010/wordprocessingInk" xmlns:wne="http://schemas.microsoft.com/office/word/2006/wordml" xmlns:wps="http://schemas.microsoft.com/office/word/2010/wordprocessingShape" mc:Ignorable="w14 w15 w16se w16cid wp14">
+<w:numbering xmlns:wpc="http://schemas.microsoft.com/office/word/2010/wordprocessingCanvas" xmlns:cx="http://schemas.microsoft.com/office/drawing/2014/chartex" xmlns:cx1="http://schemas.microsoft.com/office/drawing/2015/9/8/chartex" xmlns:cx2="http://schemas.microsoft.com/office/drawing/2015/10/21/chartex" xmlns:cx3="http://schemas.microsoft.com/office/drawing/2016/5/9/chartex" xmlns:cx4="http://schemas.microsoft.com/office/drawing/2016/5/10/chartex" xmlns:cx5="http://schemas.microsoft.com/office/drawing/2016/5/11/chartex" xmlns:cx6="http://schemas.microsoft.com/office/drawing/2016/5/12/chartex" xmlns:cx7="http://schemas.microsoft.com/office/drawing/2016/5/13/chartex" xmlns:cx8="http://schemas.microsoft.com/office/drawing/2016/5/14/chartex" xmlns:mc="http://schemas.openxmlformats.org/markup-compatibility/2006" xmlns:aink="http://schemas.microsoft.com/office/drawing/2016/ink" xmlns:am3d="http://schemas.microsoft.com/office/drawing/2017/model3d" xmlns:o="urn:schemas-microsoft-com:office:office" xmlns:r="http://schemas.openxmlformats.org/officeDocument/2006/relationships" xmlns:m="http://schemas.openxmlformats.org/officeDocument/2006/math" xmlns:v="urn:schemas-microsoft-com:vml" xmlns:wp14="http://schemas.microsoft.com/office/word/2010/wordprocessingDrawing" xmlns:wp="http://schemas.openxmlformats.org/drawingml/2006/wordprocessingDrawing" xmlns:w10="urn:schemas-microsoft-com:office:word" xmlns:w="http://schemas.openxmlformats.org/wordprocessingml/2006/main" xmlns:w14="http://schemas.microsoft.com/office/word/2010/wordml" xmlns:w15="http://schemas.microsoft.com/office/word/2012/wordml" xmlns:w16cex="http://schemas.microsoft.com/office/word/2018/wordml/cex" xmlns:w16cid="http://schemas.microsoft.com/office/word/2016/wordml/cid" xmlns:w16="http://schemas.microsoft.com/office/word/2018/wordml" xmlns:w16se="http://schemas.microsoft.com/office/word/2015/wordml/symex" xmlns:wpg="http://schemas.microsoft.com/office/word/2010/wordprocessingGroup" xmlns:wpi="http://schemas.microsoft.com/office/word/2010/wordprocessingInk" xmlns:wne="http://schemas.microsoft.com/office/word/2006/wordml" xmlns:wps="http://schemas.microsoft.com/office/word/2010/wordprocessingShape" mc:Ignorable="w14 w15 w16se w16cid w16 w16cex wp14">
   <w:abstractNum w:abstractNumId="0" w15:restartNumberingAfterBreak="0">
     <w:nsid w:val="0B6A08BB"/>
     <w:multiLevelType w:val="hybridMultilevel"/>
@@ -1856,7 +1868,7 @@
 </file>
 
 <file path=word/styles.xml><?xml version="1.0" encoding="utf-8"?>
-<w:styles xmlns:mc="http://schemas.openxmlformats.org/markup-compatibility/2006" xmlns:r="http://schemas.openxmlformats.org/officeDocument/2006/relationships" xmlns:w="http://schemas.openxmlformats.org/wordprocessingml/2006/main" xmlns:w14="http://schemas.microsoft.com/office/word/2010/wordml" xmlns:w15="http://schemas.microsoft.com/office/word/2012/wordml" xmlns:w16cid="http://schemas.microsoft.com/office/word/2016/wordml/cid" xmlns:w16se="http://schemas.microsoft.com/office/word/2015/wordml/symex" mc:Ignorable="w14 w15 w16se w16cid">
+<w:styles xmlns:mc="http://schemas.openxmlformats.org/markup-compatibility/2006" xmlns:r="http://schemas.openxmlformats.org/officeDocument/2006/relationships" xmlns:w="http://schemas.openxmlformats.org/wordprocessingml/2006/main" xmlns:w14="http://schemas.microsoft.com/office/word/2010/wordml" xmlns:w15="http://schemas.microsoft.com/office/word/2012/wordml" xmlns:w16cex="http://schemas.microsoft.com/office/word/2018/wordml/cex" xmlns:w16cid="http://schemas.microsoft.com/office/word/2016/wordml/cid" xmlns:w16="http://schemas.microsoft.com/office/word/2018/wordml" xmlns:w16se="http://schemas.microsoft.com/office/word/2015/wordml/symex" mc:Ignorable="w14 w15 w16se w16cid w16 w16cex">
   <w:docDefaults>
     <w:rPrDefault>
       <w:rPr>

</xml_diff>